<commit_message>
Update EMC Awards page, add EMC AMS Fellows
</commit_message>
<xml_diff>
--- a/emc/docs/EMC_Awards.docx
+++ b/emc/docs/EMC_Awards.docx
@@ -1,6 +1,6 @@
 
 <file path=word/document.xml><?xml version="1.0" encoding="utf-8"?>
-<w:document xmlns:wpc="http://schemas.microsoft.com/office/word/2010/wordprocessingCanvas" xmlns:cx="http://schemas.microsoft.com/office/drawing/2014/chartex" xmlns:cx1="http://schemas.microsoft.com/office/drawing/2015/9/8/chartex" xmlns:cx2="http://schemas.microsoft.com/office/drawing/2015/10/21/chartex" xmlns:cx3="http://schemas.microsoft.com/office/drawing/2016/5/9/chartex" xmlns:cx4="http://schemas.microsoft.com/office/drawing/2016/5/10/chartex" xmlns:cx5="http://schemas.microsoft.com/office/drawing/2016/5/11/chartex" xmlns:cx6="http://schemas.microsoft.com/office/drawing/2016/5/12/chartex" xmlns:cx7="http://schemas.microsoft.com/office/drawing/2016/5/13/chartex" xmlns:cx8="http://schemas.microsoft.com/office/drawing/2016/5/14/chartex" xmlns:mc="http://schemas.openxmlformats.org/markup-compatibility/2006" xmlns:aink="http://schemas.microsoft.com/office/drawing/2016/ink" xmlns:am3d="http://schemas.microsoft.com/office/drawing/2017/model3d" xmlns:o="urn:schemas-microsoft-com:office:office" xmlns:r="http://schemas.openxmlformats.org/officeDocument/2006/relationships" xmlns:m="http://schemas.openxmlformats.org/officeDocument/2006/math" xmlns:v="urn:schemas-microsoft-com:vml" xmlns:wp14="http://schemas.microsoft.com/office/word/2010/wordprocessingDrawing" xmlns:wp="http://schemas.openxmlformats.org/drawingml/2006/wordprocessingDrawing" xmlns:w10="urn:schemas-microsoft-com:office:word" xmlns:w="http://schemas.openxmlformats.org/wordprocessingml/2006/main" xmlns:w14="http://schemas.microsoft.com/office/word/2010/wordml" xmlns:w15="http://schemas.microsoft.com/office/word/2012/wordml" xmlns:w16cex="http://schemas.microsoft.com/office/word/2018/wordml/cex" xmlns:w16cid="http://schemas.microsoft.com/office/word/2016/wordml/cid" xmlns:w16="http://schemas.microsoft.com/office/word/2018/wordml" xmlns:w16se="http://schemas.microsoft.com/office/word/2015/wordml/symex" xmlns:wpg="http://schemas.microsoft.com/office/word/2010/wordprocessingGroup" xmlns:wpi="http://schemas.microsoft.com/office/word/2010/wordprocessingInk" xmlns:wne="http://schemas.microsoft.com/office/word/2006/wordml" xmlns:wps="http://schemas.microsoft.com/office/word/2010/wordprocessingShape" mc:Ignorable="w14 w15 w16se w16cid w16 w16cex wp14">
+<w:document xmlns:wpc="http://schemas.microsoft.com/office/word/2010/wordprocessingCanvas" xmlns:cx="http://schemas.microsoft.com/office/drawing/2014/chartex" xmlns:cx1="http://schemas.microsoft.com/office/drawing/2015/9/8/chartex" xmlns:cx2="http://schemas.microsoft.com/office/drawing/2015/10/21/chartex" xmlns:cx3="http://schemas.microsoft.com/office/drawing/2016/5/9/chartex" xmlns:cx4="http://schemas.microsoft.com/office/drawing/2016/5/10/chartex" xmlns:cx5="http://schemas.microsoft.com/office/drawing/2016/5/11/chartex" xmlns:cx6="http://schemas.microsoft.com/office/drawing/2016/5/12/chartex" xmlns:cx7="http://schemas.microsoft.com/office/drawing/2016/5/13/chartex" xmlns:cx8="http://schemas.microsoft.com/office/drawing/2016/5/14/chartex" xmlns:mc="http://schemas.openxmlformats.org/markup-compatibility/2006" xmlns:aink="http://schemas.microsoft.com/office/drawing/2016/ink" xmlns:am3d="http://schemas.microsoft.com/office/drawing/2017/model3d" xmlns:o="urn:schemas-microsoft-com:office:office" xmlns:r="http://schemas.openxmlformats.org/officeDocument/2006/relationships" xmlns:m="http://schemas.openxmlformats.org/officeDocument/2006/math" xmlns:v="urn:schemas-microsoft-com:vml" xmlns:wp14="http://schemas.microsoft.com/office/word/2010/wordprocessingDrawing" xmlns:wp="http://schemas.openxmlformats.org/drawingml/2006/wordprocessingDrawing" xmlns:w10="urn:schemas-microsoft-com:office:word" xmlns:w="http://schemas.openxmlformats.org/wordprocessingml/2006/main" xmlns:w14="http://schemas.microsoft.com/office/word/2010/wordml" xmlns:w15="http://schemas.microsoft.com/office/word/2012/wordml" xmlns:w16cex="http://schemas.microsoft.com/office/word/2018/wordml/cex" xmlns:w16cid="http://schemas.microsoft.com/office/word/2016/wordml/cid" xmlns:w16="http://schemas.microsoft.com/office/word/2018/wordml" xmlns:w16sdtdh="http://schemas.microsoft.com/office/word/2020/wordml/sdtdatahash" xmlns:w16se="http://schemas.microsoft.com/office/word/2015/wordml/symex" xmlns:wpg="http://schemas.microsoft.com/office/word/2010/wordprocessingGroup" xmlns:wpi="http://schemas.microsoft.com/office/word/2010/wordprocessingInk" xmlns:wne="http://schemas.microsoft.com/office/word/2006/wordml" xmlns:wps="http://schemas.microsoft.com/office/word/2010/wordprocessingShape" mc:Ignorable="w14 w15 w16se w16cid w16 w16cex w16sdtdh wp14">
   <w:body>
     <w:p>
       <w:pPr>
@@ -1317,31 +1317,7 @@
           <w:sz w:val="24"/>
           <w:szCs w:val="24"/>
         </w:rPr>
-        <w:t xml:space="preserve"> </w:t>
-      </w:r>
-      <w:proofErr w:type="spellStart"/>
-      <w:r>
-        <w:rPr>
-          <w:rFonts w:ascii="Arial" w:eastAsia="Times New Roman" w:hAnsi="Arial" w:cs="Arial"/>
-          <w:b/>
-          <w:bCs/>
-          <w:color w:val="222222"/>
-          <w:sz w:val="24"/>
-          <w:szCs w:val="24"/>
-        </w:rPr>
-        <w:t>Mehra</w:t>
-      </w:r>
-      <w:proofErr w:type="spellEnd"/>
-      <w:r>
-        <w:rPr>
-          <w:rFonts w:ascii="Arial" w:eastAsia="Times New Roman" w:hAnsi="Arial" w:cs="Arial"/>
-          <w:b/>
-          <w:bCs/>
-          <w:color w:val="222222"/>
-          <w:sz w:val="24"/>
-          <w:szCs w:val="24"/>
-        </w:rPr>
-        <w:t xml:space="preserve"> </w:t>
+        <w:t xml:space="preserve"> Mehra </w:t>
       </w:r>
     </w:p>
     <w:p>
@@ -5793,19 +5769,222 @@
           <w:rFonts w:ascii="Arial" w:hAnsi="Arial" w:cs="Arial"/>
           <w:b/>
           <w:bCs/>
-          <w:sz w:val="28"/>
-          <w:szCs w:val="28"/>
-        </w:rPr>
-      </w:pPr>
-      <w:r>
-        <w:rPr>
-          <w:rFonts w:ascii="Arial" w:hAnsi="Arial" w:cs="Arial"/>
-          <w:b/>
-          <w:bCs/>
-          <w:sz w:val="28"/>
-          <w:szCs w:val="28"/>
-        </w:rPr>
-        <w:t>AMS Fellow</w:t>
+          <w:sz w:val="40"/>
+          <w:szCs w:val="40"/>
+        </w:rPr>
+      </w:pPr>
+      <w:r>
+        <w:rPr>
+          <w:rFonts w:ascii="Arial" w:hAnsi="Arial" w:cs="Arial"/>
+          <w:b/>
+          <w:bCs/>
+          <w:sz w:val="40"/>
+          <w:szCs w:val="40"/>
+        </w:rPr>
+        <w:t xml:space="preserve">EMC Federal Employee </w:t>
+      </w:r>
+      <w:r>
+        <w:rPr>
+          <w:rFonts w:ascii="Arial" w:hAnsi="Arial" w:cs="Arial"/>
+          <w:b/>
+          <w:bCs/>
+          <w:sz w:val="40"/>
+          <w:szCs w:val="40"/>
+        </w:rPr>
+        <w:t xml:space="preserve">AMS </w:t>
+      </w:r>
+      <w:r>
+        <w:rPr>
+          <w:rFonts w:ascii="Arial" w:hAnsi="Arial" w:cs="Arial"/>
+          <w:b/>
+          <w:bCs/>
+          <w:sz w:val="40"/>
+          <w:szCs w:val="40"/>
+        </w:rPr>
+        <w:t xml:space="preserve">Fellows </w:t>
+      </w:r>
+    </w:p>
+    <w:p>
+      <w:pPr>
+        <w:rPr>
+          <w:rFonts w:ascii="Arial" w:hAnsi="Arial" w:cs="Arial"/>
+          <w:b/>
+          <w:bCs/>
+          <w:sz w:val="24"/>
+          <w:szCs w:val="24"/>
+        </w:rPr>
+      </w:pPr>
+      <w:r>
+        <w:rPr>
+          <w:rFonts w:ascii="Arial" w:hAnsi="Arial" w:cs="Arial"/>
+          <w:b/>
+          <w:bCs/>
+          <w:sz w:val="24"/>
+          <w:szCs w:val="24"/>
+        </w:rPr>
+        <w:t xml:space="preserve">Geoffrey J. </w:t>
+      </w:r>
+      <w:proofErr w:type="spellStart"/>
+      <w:r>
+        <w:rPr>
+          <w:rFonts w:ascii="Arial" w:hAnsi="Arial" w:cs="Arial"/>
+          <w:b/>
+          <w:bCs/>
+          <w:sz w:val="24"/>
+          <w:szCs w:val="24"/>
+        </w:rPr>
+        <w:t>DiMego</w:t>
+      </w:r>
+      <w:proofErr w:type="spellEnd"/>
+    </w:p>
+    <w:p>
+      <w:pPr>
+        <w:rPr>
+          <w:rFonts w:ascii="Arial" w:hAnsi="Arial" w:cs="Arial"/>
+          <w:b/>
+          <w:bCs/>
+          <w:sz w:val="24"/>
+          <w:szCs w:val="24"/>
+        </w:rPr>
+      </w:pPr>
+      <w:r>
+        <w:rPr>
+          <w:rFonts w:ascii="Arial" w:hAnsi="Arial" w:cs="Arial"/>
+          <w:b/>
+          <w:bCs/>
+          <w:sz w:val="24"/>
+          <w:szCs w:val="24"/>
+        </w:rPr>
+        <w:t>Joseph P. Gerrity, Jr</w:t>
+      </w:r>
+    </w:p>
+    <w:p>
+      <w:pPr>
+        <w:rPr>
+          <w:rFonts w:ascii="Arial" w:hAnsi="Arial" w:cs="Arial"/>
+          <w:b/>
+          <w:bCs/>
+          <w:sz w:val="24"/>
+          <w:szCs w:val="24"/>
+        </w:rPr>
+      </w:pPr>
+      <w:r>
+        <w:rPr>
+          <w:rFonts w:ascii="Arial" w:hAnsi="Arial" w:cs="Arial"/>
+          <w:b/>
+          <w:bCs/>
+          <w:sz w:val="24"/>
+          <w:szCs w:val="24"/>
+        </w:rPr>
+        <w:t>James E. Hoke</w:t>
+      </w:r>
+    </w:p>
+    <w:p>
+      <w:pPr>
+        <w:rPr>
+          <w:rFonts w:ascii="Arial" w:hAnsi="Arial" w:cs="Arial"/>
+          <w:b/>
+          <w:bCs/>
+          <w:sz w:val="24"/>
+          <w:szCs w:val="24"/>
+        </w:rPr>
+      </w:pPr>
+      <w:r>
+        <w:rPr>
+          <w:rFonts w:ascii="Arial" w:hAnsi="Arial" w:cs="Arial"/>
+          <w:b/>
+          <w:bCs/>
+          <w:sz w:val="24"/>
+          <w:szCs w:val="24"/>
+        </w:rPr>
+        <w:t>Paul R. Julian</w:t>
+      </w:r>
+    </w:p>
+    <w:p>
+      <w:pPr>
+        <w:rPr>
+          <w:rFonts w:ascii="Arial" w:hAnsi="Arial" w:cs="Arial"/>
+          <w:b/>
+          <w:bCs/>
+          <w:sz w:val="24"/>
+          <w:szCs w:val="24"/>
+        </w:rPr>
+      </w:pPr>
+      <w:r>
+        <w:rPr>
+          <w:rFonts w:ascii="Arial" w:hAnsi="Arial" w:cs="Arial"/>
+          <w:b/>
+          <w:bCs/>
+          <w:sz w:val="24"/>
+          <w:szCs w:val="24"/>
+        </w:rPr>
+        <w:t xml:space="preserve">Eugenia </w:t>
+      </w:r>
+      <w:proofErr w:type="spellStart"/>
+      <w:r>
+        <w:rPr>
+          <w:rFonts w:ascii="Arial" w:hAnsi="Arial" w:cs="Arial"/>
+          <w:b/>
+          <w:bCs/>
+          <w:sz w:val="24"/>
+          <w:szCs w:val="24"/>
+        </w:rPr>
+        <w:t>Kalnay</w:t>
+      </w:r>
+      <w:proofErr w:type="spellEnd"/>
+    </w:p>
+    <w:p>
+      <w:pPr>
+        <w:rPr>
+          <w:rFonts w:ascii="Arial" w:hAnsi="Arial" w:cs="Arial"/>
+          <w:b/>
+          <w:bCs/>
+          <w:sz w:val="24"/>
+          <w:szCs w:val="24"/>
+        </w:rPr>
+      </w:pPr>
+      <w:r>
+        <w:rPr>
+          <w:rFonts w:ascii="Arial" w:hAnsi="Arial" w:cs="Arial"/>
+          <w:b/>
+          <w:bCs/>
+          <w:sz w:val="24"/>
+          <w:szCs w:val="24"/>
+        </w:rPr>
+        <w:t xml:space="preserve">Masao </w:t>
+      </w:r>
+      <w:proofErr w:type="spellStart"/>
+      <w:r>
+        <w:rPr>
+          <w:rFonts w:ascii="Arial" w:hAnsi="Arial" w:cs="Arial"/>
+          <w:b/>
+          <w:bCs/>
+          <w:sz w:val="24"/>
+          <w:szCs w:val="24"/>
+        </w:rPr>
+        <w:t>Kanamitsu</w:t>
+      </w:r>
+      <w:proofErr w:type="spellEnd"/>
+    </w:p>
+    <w:p>
+      <w:pPr>
+        <w:rPr>
+          <w:rFonts w:ascii="Arial" w:hAnsi="Arial" w:cs="Arial"/>
+          <w:b/>
+          <w:bCs/>
+          <w:sz w:val="24"/>
+          <w:szCs w:val="24"/>
+        </w:rPr>
+      </w:pPr>
+      <w:r>
+        <w:rPr>
+          <w:rFonts w:ascii="Arial" w:hAnsi="Arial" w:cs="Arial"/>
+          <w:b/>
+          <w:bCs/>
+          <w:sz w:val="24"/>
+          <w:szCs w:val="24"/>
+        </w:rPr>
+        <w:t>Kenneth E. Mitchell</w:t>
       </w:r>
     </w:p>
     <w:p>
@@ -5849,6 +6028,60 @@
           <w:szCs w:val="24"/>
         </w:rPr>
         <w:t xml:space="preserve"> Pan</w:t>
+      </w:r>
+    </w:p>
+    <w:p>
+      <w:pPr>
+        <w:rPr>
+          <w:rFonts w:ascii="Arial" w:hAnsi="Arial" w:cs="Arial"/>
+          <w:b/>
+          <w:bCs/>
+          <w:sz w:val="24"/>
+          <w:szCs w:val="24"/>
+        </w:rPr>
+      </w:pPr>
+      <w:r>
+        <w:rPr>
+          <w:rFonts w:ascii="Arial" w:hAnsi="Arial" w:cs="Arial"/>
+          <w:b/>
+          <w:bCs/>
+          <w:sz w:val="24"/>
+          <w:szCs w:val="24"/>
+        </w:rPr>
+        <w:t>Ralph A. Petersen</w:t>
+      </w:r>
+    </w:p>
+    <w:p>
+      <w:pPr>
+        <w:rPr>
+          <w:rFonts w:ascii="Arial" w:hAnsi="Arial" w:cs="Arial"/>
+          <w:b/>
+          <w:bCs/>
+          <w:sz w:val="24"/>
+          <w:szCs w:val="24"/>
+        </w:rPr>
+      </w:pPr>
+      <w:proofErr w:type="spellStart"/>
+      <w:r>
+        <w:rPr>
+          <w:rFonts w:ascii="Arial" w:hAnsi="Arial" w:cs="Arial"/>
+          <w:b/>
+          <w:bCs/>
+          <w:sz w:val="24"/>
+          <w:szCs w:val="24"/>
+        </w:rPr>
+        <w:t>Desiraju</w:t>
+      </w:r>
+      <w:proofErr w:type="spellEnd"/>
+      <w:r>
+        <w:rPr>
+          <w:rFonts w:ascii="Arial" w:hAnsi="Arial" w:cs="Arial"/>
+          <w:b/>
+          <w:bCs/>
+          <w:sz w:val="24"/>
+          <w:szCs w:val="24"/>
+        </w:rPr>
+        <w:t xml:space="preserve"> B. Rao</w:t>
       </w:r>
     </w:p>
     <w:p>
@@ -5873,7 +6106,7 @@
 </file>
 
 <file path=word/numbering.xml><?xml version="1.0" encoding="utf-8"?>
-<w:numbering xmlns:wpc="http://schemas.microsoft.com/office/word/2010/wordprocessingCanvas" xmlns:cx="http://schemas.microsoft.com/office/drawing/2014/chartex" xmlns:cx1="http://schemas.microsoft.com/office/drawing/2015/9/8/chartex" xmlns:cx2="http://schemas.microsoft.com/office/drawing/2015/10/21/chartex" xmlns:cx3="http://schemas.microsoft.com/office/drawing/2016/5/9/chartex" xmlns:cx4="http://schemas.microsoft.com/office/drawing/2016/5/10/chartex" xmlns:cx5="http://schemas.microsoft.com/office/drawing/2016/5/11/chartex" xmlns:cx6="http://schemas.microsoft.com/office/drawing/2016/5/12/chartex" xmlns:cx7="http://schemas.microsoft.com/office/drawing/2016/5/13/chartex" xmlns:cx8="http://schemas.microsoft.com/office/drawing/2016/5/14/chartex" xmlns:mc="http://schemas.openxmlformats.org/markup-compatibility/2006" xmlns:aink="http://schemas.microsoft.com/office/drawing/2016/ink" xmlns:am3d="http://schemas.microsoft.com/office/drawing/2017/model3d" xmlns:o="urn:schemas-microsoft-com:office:office" xmlns:r="http://schemas.openxmlformats.org/officeDocument/2006/relationships" xmlns:m="http://schemas.openxmlformats.org/officeDocument/2006/math" xmlns:v="urn:schemas-microsoft-com:vml" xmlns:wp14="http://schemas.microsoft.com/office/word/2010/wordprocessingDrawing" xmlns:wp="http://schemas.openxmlformats.org/drawingml/2006/wordprocessingDrawing" xmlns:w10="urn:schemas-microsoft-com:office:word" xmlns:w="http://schemas.openxmlformats.org/wordprocessingml/2006/main" xmlns:w14="http://schemas.microsoft.com/office/word/2010/wordml" xmlns:w15="http://schemas.microsoft.com/office/word/2012/wordml" xmlns:w16cex="http://schemas.microsoft.com/office/word/2018/wordml/cex" xmlns:w16cid="http://schemas.microsoft.com/office/word/2016/wordml/cid" xmlns:w16="http://schemas.microsoft.com/office/word/2018/wordml" xmlns:w16se="http://schemas.microsoft.com/office/word/2015/wordml/symex" xmlns:wpg="http://schemas.microsoft.com/office/word/2010/wordprocessingGroup" xmlns:wpi="http://schemas.microsoft.com/office/word/2010/wordprocessingInk" xmlns:wne="http://schemas.microsoft.com/office/word/2006/wordml" xmlns:wps="http://schemas.microsoft.com/office/word/2010/wordprocessingShape" mc:Ignorable="w14 w15 w16se w16cid w16 w16cex wp14">
+<w:numbering xmlns:wpc="http://schemas.microsoft.com/office/word/2010/wordprocessingCanvas" xmlns:cx="http://schemas.microsoft.com/office/drawing/2014/chartex" xmlns:cx1="http://schemas.microsoft.com/office/drawing/2015/9/8/chartex" xmlns:cx2="http://schemas.microsoft.com/office/drawing/2015/10/21/chartex" xmlns:cx3="http://schemas.microsoft.com/office/drawing/2016/5/9/chartex" xmlns:cx4="http://schemas.microsoft.com/office/drawing/2016/5/10/chartex" xmlns:cx5="http://schemas.microsoft.com/office/drawing/2016/5/11/chartex" xmlns:cx6="http://schemas.microsoft.com/office/drawing/2016/5/12/chartex" xmlns:cx7="http://schemas.microsoft.com/office/drawing/2016/5/13/chartex" xmlns:cx8="http://schemas.microsoft.com/office/drawing/2016/5/14/chartex" xmlns:mc="http://schemas.openxmlformats.org/markup-compatibility/2006" xmlns:aink="http://schemas.microsoft.com/office/drawing/2016/ink" xmlns:am3d="http://schemas.microsoft.com/office/drawing/2017/model3d" xmlns:o="urn:schemas-microsoft-com:office:office" xmlns:r="http://schemas.openxmlformats.org/officeDocument/2006/relationships" xmlns:m="http://schemas.openxmlformats.org/officeDocument/2006/math" xmlns:v="urn:schemas-microsoft-com:vml" xmlns:wp14="http://schemas.microsoft.com/office/word/2010/wordprocessingDrawing" xmlns:wp="http://schemas.openxmlformats.org/drawingml/2006/wordprocessingDrawing" xmlns:w10="urn:schemas-microsoft-com:office:word" xmlns:w="http://schemas.openxmlformats.org/wordprocessingml/2006/main" xmlns:w14="http://schemas.microsoft.com/office/word/2010/wordml" xmlns:w15="http://schemas.microsoft.com/office/word/2012/wordml" xmlns:w16cex="http://schemas.microsoft.com/office/word/2018/wordml/cex" xmlns:w16cid="http://schemas.microsoft.com/office/word/2016/wordml/cid" xmlns:w16="http://schemas.microsoft.com/office/word/2018/wordml" xmlns:w16sdtdh="http://schemas.microsoft.com/office/word/2020/wordml/sdtdatahash" xmlns:w16se="http://schemas.microsoft.com/office/word/2015/wordml/symex" xmlns:wpg="http://schemas.microsoft.com/office/word/2010/wordprocessingGroup" xmlns:wpi="http://schemas.microsoft.com/office/word/2010/wordprocessingInk" xmlns:wne="http://schemas.microsoft.com/office/word/2006/wordml" xmlns:wps="http://schemas.microsoft.com/office/word/2010/wordprocessingShape" mc:Ignorable="w14 w15 w16se w16cid w16 w16cex w16sdtdh wp14">
   <w:abstractNum w:abstractNumId="0" w15:restartNumberingAfterBreak="0">
     <w:nsid w:val="007073DA"/>
     <w:multiLevelType w:val="hybridMultilevel"/>
@@ -8270,7 +8503,7 @@
 </file>
 
 <file path=word/styles.xml><?xml version="1.0" encoding="utf-8"?>
-<w:styles xmlns:mc="http://schemas.openxmlformats.org/markup-compatibility/2006" xmlns:r="http://schemas.openxmlformats.org/officeDocument/2006/relationships" xmlns:w="http://schemas.openxmlformats.org/wordprocessingml/2006/main" xmlns:w14="http://schemas.microsoft.com/office/word/2010/wordml" xmlns:w15="http://schemas.microsoft.com/office/word/2012/wordml" xmlns:w16cex="http://schemas.microsoft.com/office/word/2018/wordml/cex" xmlns:w16cid="http://schemas.microsoft.com/office/word/2016/wordml/cid" xmlns:w16="http://schemas.microsoft.com/office/word/2018/wordml" xmlns:w16se="http://schemas.microsoft.com/office/word/2015/wordml/symex" mc:Ignorable="w14 w15 w16se w16cid w16 w16cex">
+<w:styles xmlns:mc="http://schemas.openxmlformats.org/markup-compatibility/2006" xmlns:r="http://schemas.openxmlformats.org/officeDocument/2006/relationships" xmlns:w="http://schemas.openxmlformats.org/wordprocessingml/2006/main" xmlns:w14="http://schemas.microsoft.com/office/word/2010/wordml" xmlns:w15="http://schemas.microsoft.com/office/word/2012/wordml" xmlns:w16cex="http://schemas.microsoft.com/office/word/2018/wordml/cex" xmlns:w16cid="http://schemas.microsoft.com/office/word/2016/wordml/cid" xmlns:w16="http://schemas.microsoft.com/office/word/2018/wordml" xmlns:w16sdtdh="http://schemas.microsoft.com/office/word/2020/wordml/sdtdatahash" xmlns:w16se="http://schemas.microsoft.com/office/word/2015/wordml/symex" mc:Ignorable="w14 w15 w16se w16cid w16 w16cex w16sdtdh">
   <w:docDefaults>
     <w:rPrDefault>
       <w:rPr>

</xml_diff>

<commit_message>
Update EMC Awards Page
</commit_message>
<xml_diff>
--- a/emc/docs/EMC_Awards.docx
+++ b/emc/docs/EMC_Awards.docx
@@ -5781,7 +5781,7 @@
           <w:sz w:val="40"/>
           <w:szCs w:val="40"/>
         </w:rPr>
-        <w:t xml:space="preserve">EMC Federal Employee </w:t>
+        <w:t xml:space="preserve">AMS </w:t>
       </w:r>
       <w:r>
         <w:rPr>
@@ -5791,7 +5791,7 @@
           <w:sz w:val="40"/>
           <w:szCs w:val="40"/>
         </w:rPr>
-        <w:t xml:space="preserve">AMS </w:t>
+        <w:t>Honorary Members</w:t>
       </w:r>
       <w:r>
         <w:rPr>
@@ -5801,9 +5801,143 @@
           <w:sz w:val="40"/>
           <w:szCs w:val="40"/>
         </w:rPr>
+        <w:t xml:space="preserve"> </w:t>
+      </w:r>
+    </w:p>
+    <w:p>
+      <w:pPr>
+        <w:rPr>
+          <w:rFonts w:ascii="Arial" w:hAnsi="Arial" w:cs="Arial"/>
+          <w:b/>
+          <w:bCs/>
+          <w:color w:val="333333"/>
+          <w:sz w:val="24"/>
+          <w:szCs w:val="24"/>
+          <w:shd w:val="clear" w:color="auto" w:fill="FFFFFF"/>
+        </w:rPr>
+      </w:pPr>
+      <w:r>
+        <w:rPr>
+          <w:rFonts w:ascii="Arial" w:hAnsi="Arial" w:cs="Arial"/>
+          <w:b/>
+          <w:bCs/>
+          <w:color w:val="333333"/>
+          <w:sz w:val="24"/>
+          <w:szCs w:val="24"/>
+          <w:shd w:val="clear" w:color="auto" w:fill="FFFFFF"/>
+        </w:rPr>
+        <w:t xml:space="preserve">Lev </w:t>
+      </w:r>
+      <w:proofErr w:type="spellStart"/>
+      <w:r>
+        <w:rPr>
+          <w:rFonts w:ascii="Arial" w:hAnsi="Arial" w:cs="Arial"/>
+          <w:b/>
+          <w:bCs/>
+          <w:color w:val="333333"/>
+          <w:sz w:val="24"/>
+          <w:szCs w:val="24"/>
+          <w:shd w:val="clear" w:color="auto" w:fill="FFFFFF"/>
+        </w:rPr>
+        <w:t>Gandin</w:t>
+      </w:r>
+      <w:proofErr w:type="spellEnd"/>
+    </w:p>
+    <w:p>
+      <w:pPr>
+        <w:rPr>
+          <w:rFonts w:ascii="Arial" w:hAnsi="Arial" w:cs="Arial"/>
+          <w:b/>
+          <w:bCs/>
+          <w:color w:val="333333"/>
+          <w:sz w:val="24"/>
+          <w:szCs w:val="24"/>
+          <w:shd w:val="clear" w:color="auto" w:fill="FFFFFF"/>
+        </w:rPr>
+      </w:pPr>
+      <w:r>
+        <w:rPr>
+          <w:rFonts w:ascii="Arial" w:hAnsi="Arial" w:cs="Arial"/>
+          <w:b/>
+          <w:bCs/>
+          <w:color w:val="333333"/>
+          <w:sz w:val="24"/>
+          <w:szCs w:val="24"/>
+          <w:shd w:val="clear" w:color="auto" w:fill="FFFFFF"/>
+        </w:rPr>
+        <w:t xml:space="preserve">Eugenia </w:t>
+      </w:r>
+      <w:proofErr w:type="spellStart"/>
+      <w:r>
+        <w:rPr>
+          <w:rFonts w:ascii="Arial" w:hAnsi="Arial" w:cs="Arial"/>
+          <w:b/>
+          <w:bCs/>
+          <w:color w:val="333333"/>
+          <w:sz w:val="24"/>
+          <w:szCs w:val="24"/>
+          <w:shd w:val="clear" w:color="auto" w:fill="FFFFFF"/>
+        </w:rPr>
+        <w:t>Kalnay</w:t>
+      </w:r>
+      <w:proofErr w:type="spellEnd"/>
+    </w:p>
+    <w:p>
+      <w:pPr>
+        <w:rPr>
+          <w:rFonts w:ascii="Arial" w:hAnsi="Arial" w:cs="Arial"/>
+          <w:b/>
+          <w:bCs/>
+          <w:sz w:val="24"/>
+          <w:szCs w:val="24"/>
+        </w:rPr>
+      </w:pPr>
+      <w:r>
+        <w:rPr>
+          <w:rFonts w:ascii="Arial" w:hAnsi="Arial" w:cs="Arial"/>
+          <w:b/>
+          <w:bCs/>
+          <w:color w:val="333333"/>
+          <w:sz w:val="24"/>
+          <w:szCs w:val="24"/>
+          <w:shd w:val="clear" w:color="auto" w:fill="FFFFFF"/>
+        </w:rPr>
+        <w:t>Norman A. Phillips</w:t>
+      </w:r>
+    </w:p>
+    <w:p>
+      <w:pPr>
+        <w:rPr>
+          <w:rFonts w:ascii="Arial" w:hAnsi="Arial" w:cs="Arial"/>
+          <w:b/>
+          <w:bCs/>
+          <w:sz w:val="40"/>
+          <w:szCs w:val="40"/>
+        </w:rPr>
+      </w:pPr>
+      <w:bookmarkStart w:id="4" w:name="_Hlk73461890"/>
+      <w:r>
+        <w:rPr>
+          <w:rFonts w:ascii="Arial" w:hAnsi="Arial" w:cs="Arial"/>
+          <w:b/>
+          <w:bCs/>
+          <w:sz w:val="40"/>
+          <w:szCs w:val="40"/>
+        </w:rPr>
+        <w:t xml:space="preserve">AMS </w:t>
+      </w:r>
+      <w:r>
+        <w:rPr>
+          <w:rFonts w:ascii="Arial" w:hAnsi="Arial" w:cs="Arial"/>
+          <w:b/>
+          <w:bCs/>
+          <w:sz w:val="40"/>
+          <w:szCs w:val="40"/>
+        </w:rPr>
         <w:t xml:space="preserve">Fellows </w:t>
       </w:r>
     </w:p>
+    <w:bookmarkEnd w:id="4"/>
     <w:p>
       <w:pPr>
         <w:rPr>
@@ -5963,6 +6097,51 @@
           <w:szCs w:val="24"/>
         </w:rPr>
         <w:t>Kanamitsu</w:t>
+      </w:r>
+      <w:proofErr w:type="spellEnd"/>
+    </w:p>
+    <w:p>
+      <w:pPr>
+        <w:rPr>
+          <w:rFonts w:ascii="Arial" w:hAnsi="Arial" w:cs="Arial"/>
+          <w:b/>
+          <w:bCs/>
+          <w:sz w:val="24"/>
+          <w:szCs w:val="24"/>
+        </w:rPr>
+      </w:pPr>
+      <w:proofErr w:type="spellStart"/>
+      <w:r>
+        <w:rPr>
+          <w:rFonts w:ascii="Arial" w:hAnsi="Arial" w:cs="Arial"/>
+          <w:b/>
+          <w:bCs/>
+          <w:sz w:val="24"/>
+          <w:szCs w:val="24"/>
+        </w:rPr>
+        <w:t>Fedor</w:t>
+      </w:r>
+      <w:proofErr w:type="spellEnd"/>
+      <w:r>
+        <w:rPr>
+          <w:rFonts w:ascii="Arial" w:hAnsi="Arial" w:cs="Arial"/>
+          <w:b/>
+          <w:bCs/>
+          <w:sz w:val="24"/>
+          <w:szCs w:val="24"/>
+        </w:rPr>
+        <w:t xml:space="preserve"> </w:t>
+      </w:r>
+      <w:proofErr w:type="spellStart"/>
+      <w:r>
+        <w:rPr>
+          <w:rFonts w:ascii="Arial" w:hAnsi="Arial" w:cs="Arial"/>
+          <w:b/>
+          <w:bCs/>
+          <w:sz w:val="24"/>
+          <w:szCs w:val="24"/>
+        </w:rPr>
+        <w:t>Mesinger</w:t>
       </w:r>
       <w:proofErr w:type="spellEnd"/>
     </w:p>

</xml_diff>